<commit_message>
Récupère les data de la function hello situer dans le fichier main2.js et récup toutes les données de la table album boucle
</commit_message>
<xml_diff>
--- a/CourNodeJs.docx
+++ b/CourNodeJs.docx
@@ -338,40 +338,40 @@
           <w:szCs w:val="28"/>
         </w:rPr>
       </w:pPr>
-      <w:r>
-        <w:rPr>
-          <w:color w:val="FFFFFF" w:themeColor="background1"/>
-          <w:sz w:val="28"/>
-          <w:szCs w:val="28"/>
-        </w:rPr>
-        <w:t>//</w:t>
-      </w:r>
+    </w:p>
+    <w:p>
+      <w:pPr>
+        <w:tabs>
+          <w:tab w:val="left" w:pos="1220"/>
+        </w:tabs>
+        <w:rPr>
+          <w:color w:val="FFFFFF" w:themeColor="background1"/>
+          <w:sz w:val="28"/>
+          <w:szCs w:val="28"/>
+        </w:rPr>
+      </w:pPr>
+      <w:r>
+        <w:rPr>
+          <w:color w:val="FFFFFF" w:themeColor="background1"/>
+          <w:sz w:val="28"/>
+          <w:szCs w:val="28"/>
+        </w:rPr>
+        <w:t>//EXPLICATION SEMANTIQUE VERSION.</w:t>
+      </w:r>
+    </w:p>
+    <w:p>
+      <w:pPr>
+        <w:tabs>
+          <w:tab w:val="left" w:pos="1220"/>
+        </w:tabs>
+        <w:rPr>
+          <w:color w:val="FFFFFF" w:themeColor="background1"/>
+          <w:sz w:val="28"/>
+          <w:szCs w:val="28"/>
+        </w:rPr>
+      </w:pPr>
       <w:bookmarkStart w:id="0" w:name="_GoBack"/>
       <w:bookmarkEnd w:id="0"/>
-    </w:p>
-    <w:p>
-      <w:pPr>
-        <w:tabs>
-          <w:tab w:val="left" w:pos="1220"/>
-        </w:tabs>
-        <w:rPr>
-          <w:color w:val="FFFFFF" w:themeColor="background1"/>
-          <w:sz w:val="28"/>
-          <w:szCs w:val="28"/>
-        </w:rPr>
-      </w:pPr>
-    </w:p>
-    <w:p>
-      <w:pPr>
-        <w:tabs>
-          <w:tab w:val="left" w:pos="1220"/>
-        </w:tabs>
-        <w:rPr>
-          <w:color w:val="FFFFFF" w:themeColor="background1"/>
-          <w:sz w:val="28"/>
-          <w:szCs w:val="28"/>
-        </w:rPr>
-      </w:pPr>
     </w:p>
     <w:p>
       <w:pPr>

</xml_diff>